<commit_message>
A checkin to my application
</commit_message>
<xml_diff>
--- a/src/Task2/2154687_Patrick_Cura_A1_Task_2.docx
+++ b/src/Task2/2154687_Patrick_Cura_A1_Task_2.docx
@@ -142,16 +142,14 @@
         </w:rPr>
         <w:t xml:space="preserve">The chosen </w:t>
       </w:r>
-      <w:proofErr w:type="spellStart"/>
-      <w:r>
-        <w:rPr>
-          <w:rFonts w:ascii="Arial" w:eastAsia="Times New Roman" w:hAnsi="Arial" w:cs="Arial"/>
-          <w:color w:val="000000"/>
-          <w:lang w:eastAsia="en-PH"/>
-        </w:rPr>
-        <w:t>scencario</w:t>
-      </w:r>
-      <w:proofErr w:type="spellEnd"/>
+      <w:r>
+        <w:rPr>
+          <w:rFonts w:ascii="Arial" w:eastAsia="Times New Roman" w:hAnsi="Arial" w:cs="Arial"/>
+          <w:color w:val="000000"/>
+          <w:lang w:eastAsia="en-PH"/>
+        </w:rPr>
+        <w:t>scenario</w:t>
+      </w:r>
       <w:r>
         <w:rPr>
           <w:rFonts w:ascii="Arial" w:eastAsia="Times New Roman" w:hAnsi="Arial" w:cs="Arial"/>
@@ -160,66 +158,993 @@
         </w:rPr>
         <w:t xml:space="preserve"> is</w:t>
       </w:r>
-    </w:p>
-    <w:p>
-      <w:pPr>
-        <w:rPr>
-          <w:rFonts w:ascii="Arial" w:eastAsia="Times New Roman" w:hAnsi="Arial" w:cs="Arial"/>
-          <w:color w:val="000000"/>
-          <w:lang w:eastAsia="en-PH"/>
-        </w:rPr>
-      </w:pPr>
-    </w:p>
-    <w:p>
-      <w:pPr>
-        <w:rPr>
-          <w:rFonts w:ascii="Arial" w:eastAsia="Times New Roman" w:hAnsi="Arial" w:cs="Arial"/>
-          <w:color w:val="000000"/>
-          <w:lang w:eastAsia="en-PH"/>
-        </w:rPr>
-      </w:pPr>
-      <w:r>
-        <w:rPr>
-          <w:rFonts w:ascii="Arial" w:eastAsia="Times New Roman" w:hAnsi="Arial" w:cs="Arial"/>
-          <w:color w:val="000000"/>
-          <w:lang w:eastAsia="en-PH"/>
-        </w:rPr>
-        <w:t>The main program is</w:t>
-      </w:r>
-      <w:r>
-        <w:rPr>
-          <w:rFonts w:ascii="Arial" w:eastAsia="Times New Roman" w:hAnsi="Arial" w:cs="Arial"/>
-          <w:color w:val="000000"/>
-          <w:lang w:eastAsia="en-PH"/>
-        </w:rPr>
-        <w:t xml:space="preserve"> named Main.java. </w:t>
-      </w:r>
-      <w:r>
-        <w:rPr>
-          <w:rFonts w:ascii="Arial" w:eastAsia="Times New Roman" w:hAnsi="Arial" w:cs="Arial"/>
-          <w:color w:val="000000"/>
-          <w:lang w:eastAsia="en-PH"/>
-        </w:rPr>
-        <w:t xml:space="preserve">It has two types of Runnable objects that are run: </w:t>
-      </w:r>
-      <w:proofErr w:type="spellStart"/>
-      <w:r>
-        <w:rPr>
-          <w:rFonts w:ascii="Arial" w:eastAsia="Times New Roman" w:hAnsi="Arial" w:cs="Arial"/>
-          <w:color w:val="000000"/>
-          <w:lang w:eastAsia="en-PH"/>
-        </w:rPr>
-        <w:t>ReplenishSuppli</w:t>
+      <w:r>
+        <w:rPr>
+          <w:rFonts w:ascii="Arial" w:eastAsia="Times New Roman" w:hAnsi="Arial" w:cs="Arial"/>
+          <w:color w:val="000000"/>
+          <w:lang w:eastAsia="en-PH"/>
+        </w:rPr>
+        <w:t xml:space="preserve"> a Pizza Store. There is a Pizza Making Machine that accepts orders either a Mushroom Pizza or an Anchovy Pizza from customers. The Pizza Making Machine also processes requests to replenish the supplies/ingredients to make the pizzas. Each of the ingredients have a storage limit. </w:t>
+      </w:r>
+      <w:r>
+        <w:rPr>
+          <w:rFonts w:ascii="Arial" w:eastAsia="Times New Roman" w:hAnsi="Arial" w:cs="Arial"/>
+          <w:color w:val="000000"/>
+          <w:lang w:eastAsia="en-PH"/>
+        </w:rPr>
+        <w:t xml:space="preserve">So once the storage limit for a particular ingredient is met, that ingredient cannot be replenished </w:t>
+      </w:r>
+      <w:r>
+        <w:rPr>
+          <w:rFonts w:ascii="Arial" w:eastAsia="Times New Roman" w:hAnsi="Arial" w:cs="Arial"/>
+          <w:color w:val="000000"/>
+          <w:lang w:eastAsia="en-PH"/>
+        </w:rPr>
+        <w:t>until the ingredient’s current amount is less than the storage limit</w:t>
+      </w:r>
+      <w:r>
+        <w:rPr>
+          <w:rFonts w:ascii="Arial" w:eastAsia="Times New Roman" w:hAnsi="Arial" w:cs="Arial"/>
+          <w:color w:val="000000"/>
+          <w:lang w:eastAsia="en-PH"/>
+        </w:rPr>
+        <w:t>.</w:t>
+      </w:r>
+    </w:p>
+    <w:p>
+      <w:pPr>
+        <w:rPr>
+          <w:rFonts w:ascii="Arial" w:eastAsia="Times New Roman" w:hAnsi="Arial" w:cs="Arial"/>
+          <w:color w:val="000000"/>
+          <w:lang w:eastAsia="en-PH"/>
+        </w:rPr>
+      </w:pPr>
+    </w:p>
+    <w:p>
+      <w:pPr>
+        <w:rPr>
+          <w:rFonts w:ascii="Arial" w:eastAsia="Times New Roman" w:hAnsi="Arial" w:cs="Arial"/>
+          <w:color w:val="000000"/>
+          <w:lang w:eastAsia="en-PH"/>
+        </w:rPr>
+      </w:pPr>
+      <w:r>
+        <w:rPr>
+          <w:rFonts w:ascii="Arial" w:eastAsia="Times New Roman" w:hAnsi="Arial" w:cs="Arial"/>
+          <w:color w:val="000000"/>
+          <w:lang w:eastAsia="en-PH"/>
+        </w:rPr>
+        <w:t>The ingredients are as follows:</w:t>
+      </w:r>
+    </w:p>
+    <w:p>
+      <w:pPr>
+        <w:rPr>
+          <w:rFonts w:ascii="Arial" w:eastAsia="Times New Roman" w:hAnsi="Arial" w:cs="Arial"/>
+          <w:color w:val="000000"/>
+          <w:lang w:eastAsia="en-PH"/>
+        </w:rPr>
+      </w:pPr>
+    </w:p>
+    <w:tbl>
+      <w:tblPr>
+        <w:tblStyle w:val="TableGrid"/>
+        <w:tblW w:w="0" w:type="auto"/>
+        <w:tblLook w:val="04A0" w:firstRow="1" w:lastRow="0" w:firstColumn="1" w:lastColumn="0" w:noHBand="0" w:noVBand="1"/>
+      </w:tblPr>
+      <w:tblGrid>
+        <w:gridCol w:w="5228"/>
+        <w:gridCol w:w="5228"/>
+      </w:tblGrid>
+      <w:tr>
+        <w:tc>
+          <w:tcPr>
+            <w:tcW w:w="5228" w:type="dxa"/>
+          </w:tcPr>
+          <w:p>
+            <w:pPr>
+              <w:rPr>
+                <w:rFonts w:ascii="Arial" w:eastAsia="Times New Roman" w:hAnsi="Arial" w:cs="Arial"/>
+                <w:b/>
+                <w:color w:val="000000"/>
+                <w:lang w:eastAsia="en-PH"/>
+              </w:rPr>
+            </w:pPr>
+            <w:r>
+              <w:rPr>
+                <w:rFonts w:ascii="Arial" w:eastAsia="Times New Roman" w:hAnsi="Arial" w:cs="Arial"/>
+                <w:b/>
+                <w:color w:val="000000"/>
+                <w:lang w:eastAsia="en-PH"/>
+              </w:rPr>
+              <w:t>Ingredient</w:t>
+            </w:r>
+          </w:p>
+        </w:tc>
+        <w:tc>
+          <w:tcPr>
+            <w:tcW w:w="5228" w:type="dxa"/>
+          </w:tcPr>
+          <w:p>
+            <w:pPr>
+              <w:rPr>
+                <w:rFonts w:ascii="Arial" w:eastAsia="Times New Roman" w:hAnsi="Arial" w:cs="Arial"/>
+                <w:b/>
+                <w:color w:val="000000"/>
+                <w:lang w:eastAsia="en-PH"/>
+              </w:rPr>
+            </w:pPr>
+            <w:r>
+              <w:rPr>
+                <w:rFonts w:ascii="Arial" w:eastAsia="Times New Roman" w:hAnsi="Arial" w:cs="Arial"/>
+                <w:b/>
+                <w:color w:val="000000"/>
+                <w:lang w:eastAsia="en-PH"/>
+              </w:rPr>
+              <w:t>Storage Limit</w:t>
+            </w:r>
+          </w:p>
+        </w:tc>
+      </w:tr>
+      <w:tr>
+        <w:tc>
+          <w:tcPr>
+            <w:tcW w:w="5228" w:type="dxa"/>
+          </w:tcPr>
+          <w:p>
+            <w:pPr>
+              <w:rPr>
+                <w:rFonts w:ascii="Arial" w:eastAsia="Times New Roman" w:hAnsi="Arial" w:cs="Arial"/>
+                <w:color w:val="000000"/>
+                <w:lang w:eastAsia="en-PH"/>
+              </w:rPr>
+            </w:pPr>
+            <w:r>
+              <w:rPr>
+                <w:rFonts w:ascii="Arial" w:eastAsia="Times New Roman" w:hAnsi="Arial" w:cs="Arial"/>
+                <w:color w:val="000000"/>
+                <w:lang w:eastAsia="en-PH"/>
+              </w:rPr>
+              <w:t>Garlic</w:t>
+            </w:r>
+          </w:p>
+        </w:tc>
+        <w:tc>
+          <w:tcPr>
+            <w:tcW w:w="5228" w:type="dxa"/>
+          </w:tcPr>
+          <w:p>
+            <w:pPr>
+              <w:rPr>
+                <w:rFonts w:ascii="Arial" w:eastAsia="Times New Roman" w:hAnsi="Arial" w:cs="Arial"/>
+                <w:color w:val="000000"/>
+                <w:lang w:eastAsia="en-PH"/>
+              </w:rPr>
+            </w:pPr>
+            <w:r>
+              <w:rPr>
+                <w:rFonts w:ascii="Arial" w:eastAsia="Times New Roman" w:hAnsi="Arial" w:cs="Arial"/>
+                <w:color w:val="000000"/>
+                <w:lang w:eastAsia="en-PH"/>
+              </w:rPr>
+              <w:t>6</w:t>
+            </w:r>
+          </w:p>
+        </w:tc>
+      </w:tr>
+      <w:tr>
+        <w:tc>
+          <w:tcPr>
+            <w:tcW w:w="5228" w:type="dxa"/>
+          </w:tcPr>
+          <w:p>
+            <w:pPr>
+              <w:rPr>
+                <w:rFonts w:ascii="Arial" w:eastAsia="Times New Roman" w:hAnsi="Arial" w:cs="Arial"/>
+                <w:color w:val="000000"/>
+                <w:lang w:eastAsia="en-PH"/>
+              </w:rPr>
+            </w:pPr>
+            <w:r>
+              <w:rPr>
+                <w:rFonts w:ascii="Arial" w:eastAsia="Times New Roman" w:hAnsi="Arial" w:cs="Arial"/>
+                <w:color w:val="000000"/>
+                <w:lang w:eastAsia="en-PH"/>
+              </w:rPr>
+              <w:t>Olives</w:t>
+            </w:r>
+          </w:p>
+        </w:tc>
+        <w:tc>
+          <w:tcPr>
+            <w:tcW w:w="5228" w:type="dxa"/>
+          </w:tcPr>
+          <w:p>
+            <w:pPr>
+              <w:rPr>
+                <w:rFonts w:ascii="Arial" w:eastAsia="Times New Roman" w:hAnsi="Arial" w:cs="Arial"/>
+                <w:color w:val="000000"/>
+                <w:lang w:eastAsia="en-PH"/>
+              </w:rPr>
+            </w:pPr>
+            <w:r>
+              <w:rPr>
+                <w:rFonts w:ascii="Arial" w:eastAsia="Times New Roman" w:hAnsi="Arial" w:cs="Arial"/>
+                <w:color w:val="000000"/>
+                <w:lang w:eastAsia="en-PH"/>
+              </w:rPr>
+              <w:t>8</w:t>
+            </w:r>
+          </w:p>
+        </w:tc>
+      </w:tr>
+      <w:tr>
+        <w:tc>
+          <w:tcPr>
+            <w:tcW w:w="5228" w:type="dxa"/>
+          </w:tcPr>
+          <w:p>
+            <w:pPr>
+              <w:rPr>
+                <w:rFonts w:ascii="Arial" w:eastAsia="Times New Roman" w:hAnsi="Arial" w:cs="Arial"/>
+                <w:color w:val="000000"/>
+                <w:lang w:eastAsia="en-PH"/>
+              </w:rPr>
+            </w:pPr>
+            <w:r>
+              <w:rPr>
+                <w:rFonts w:ascii="Arial" w:eastAsia="Times New Roman" w:hAnsi="Arial" w:cs="Arial"/>
+                <w:color w:val="000000"/>
+                <w:lang w:eastAsia="en-PH"/>
+              </w:rPr>
+              <w:t>Mushrooms</w:t>
+            </w:r>
+          </w:p>
+        </w:tc>
+        <w:tc>
+          <w:tcPr>
+            <w:tcW w:w="5228" w:type="dxa"/>
+          </w:tcPr>
+          <w:p>
+            <w:pPr>
+              <w:rPr>
+                <w:rFonts w:ascii="Arial" w:eastAsia="Times New Roman" w:hAnsi="Arial" w:cs="Arial"/>
+                <w:color w:val="000000"/>
+                <w:lang w:eastAsia="en-PH"/>
+              </w:rPr>
+            </w:pPr>
+            <w:r>
+              <w:rPr>
+                <w:rFonts w:ascii="Arial" w:eastAsia="Times New Roman" w:hAnsi="Arial" w:cs="Arial"/>
+                <w:color w:val="000000"/>
+                <w:lang w:eastAsia="en-PH"/>
+              </w:rPr>
+              <w:t>10</w:t>
+            </w:r>
+          </w:p>
+        </w:tc>
+      </w:tr>
+      <w:tr>
+        <w:tc>
+          <w:tcPr>
+            <w:tcW w:w="5228" w:type="dxa"/>
+          </w:tcPr>
+          <w:p>
+            <w:pPr>
+              <w:rPr>
+                <w:rFonts w:ascii="Arial" w:eastAsia="Times New Roman" w:hAnsi="Arial" w:cs="Arial"/>
+                <w:color w:val="000000"/>
+                <w:lang w:eastAsia="en-PH"/>
+              </w:rPr>
+            </w:pPr>
+            <w:r>
+              <w:rPr>
+                <w:rFonts w:ascii="Arial" w:eastAsia="Times New Roman" w:hAnsi="Arial" w:cs="Arial"/>
+                <w:color w:val="000000"/>
+                <w:lang w:eastAsia="en-PH"/>
+              </w:rPr>
+              <w:t>Anchovies</w:t>
+            </w:r>
+          </w:p>
+        </w:tc>
+        <w:tc>
+          <w:tcPr>
+            <w:tcW w:w="5228" w:type="dxa"/>
+          </w:tcPr>
+          <w:p>
+            <w:pPr>
+              <w:rPr>
+                <w:rFonts w:ascii="Arial" w:eastAsia="Times New Roman" w:hAnsi="Arial" w:cs="Arial"/>
+                <w:color w:val="000000"/>
+                <w:lang w:eastAsia="en-PH"/>
+              </w:rPr>
+            </w:pPr>
+            <w:r>
+              <w:rPr>
+                <w:rFonts w:ascii="Arial" w:eastAsia="Times New Roman" w:hAnsi="Arial" w:cs="Arial"/>
+                <w:color w:val="000000"/>
+                <w:lang w:eastAsia="en-PH"/>
+              </w:rPr>
+              <w:t>6</w:t>
+            </w:r>
+          </w:p>
+        </w:tc>
+      </w:tr>
+    </w:tbl>
+    <w:p>
+      <w:pPr>
+        <w:rPr>
+          <w:rFonts w:ascii="Arial" w:eastAsia="Times New Roman" w:hAnsi="Arial" w:cs="Arial"/>
+          <w:color w:val="000000"/>
+          <w:lang w:eastAsia="en-PH"/>
+        </w:rPr>
+      </w:pPr>
+    </w:p>
+    <w:p>
+      <w:pPr>
+        <w:rPr>
+          <w:rFonts w:ascii="Arial" w:eastAsia="Times New Roman" w:hAnsi="Arial" w:cs="Arial"/>
+          <w:color w:val="000000"/>
+          <w:lang w:eastAsia="en-PH"/>
+        </w:rPr>
+      </w:pPr>
+      <w:r>
+        <w:rPr>
+          <w:rFonts w:ascii="Arial" w:eastAsia="Times New Roman" w:hAnsi="Arial" w:cs="Arial"/>
+          <w:color w:val="000000"/>
+          <w:lang w:eastAsia="en-PH"/>
+        </w:rPr>
+        <w:t>It should also be noted that a particular pizza has a recipe and requires certain number of ingredients in order to be made. The recipes are as follows:</w:t>
+      </w:r>
+    </w:p>
+    <w:p>
+      <w:pPr>
+        <w:rPr>
+          <w:rFonts w:ascii="Arial" w:eastAsia="Times New Roman" w:hAnsi="Arial" w:cs="Arial"/>
+          <w:color w:val="000000"/>
+          <w:lang w:eastAsia="en-PH"/>
+        </w:rPr>
+      </w:pPr>
+    </w:p>
+    <w:tbl>
+      <w:tblPr>
+        <w:tblStyle w:val="TableGrid"/>
+        <w:tblW w:w="0" w:type="auto"/>
+        <w:tblLook w:val="04A0" w:firstRow="1" w:lastRow="0" w:firstColumn="1" w:lastColumn="0" w:noHBand="0" w:noVBand="1"/>
+      </w:tblPr>
+      <w:tblGrid>
+        <w:gridCol w:w="5228"/>
+        <w:gridCol w:w="5228"/>
+      </w:tblGrid>
+      <w:tr>
+        <w:tc>
+          <w:tcPr>
+            <w:tcW w:w="10456" w:type="dxa"/>
+            <w:gridSpan w:val="2"/>
+          </w:tcPr>
+          <w:p>
+            <w:pPr>
+              <w:rPr>
+                <w:rFonts w:ascii="Arial" w:eastAsia="Times New Roman" w:hAnsi="Arial" w:cs="Arial"/>
+                <w:b/>
+                <w:color w:val="000000"/>
+                <w:lang w:eastAsia="en-PH"/>
+              </w:rPr>
+            </w:pPr>
+            <w:r>
+              <w:rPr>
+                <w:rFonts w:ascii="Arial" w:eastAsia="Times New Roman" w:hAnsi="Arial" w:cs="Arial"/>
+                <w:b/>
+                <w:color w:val="000000"/>
+                <w:lang w:eastAsia="en-PH"/>
+              </w:rPr>
+              <w:t>Mushroom Pizza</w:t>
+            </w:r>
+          </w:p>
+        </w:tc>
+      </w:tr>
+      <w:tr>
+        <w:tc>
+          <w:tcPr>
+            <w:tcW w:w="5228" w:type="dxa"/>
+          </w:tcPr>
+          <w:p>
+            <w:pPr>
+              <w:rPr>
+                <w:rFonts w:ascii="Arial" w:eastAsia="Times New Roman" w:hAnsi="Arial" w:cs="Arial"/>
+                <w:b/>
+                <w:color w:val="000000"/>
+                <w:lang w:eastAsia="en-PH"/>
+              </w:rPr>
+            </w:pPr>
+            <w:r>
+              <w:rPr>
+                <w:rFonts w:ascii="Arial" w:eastAsia="Times New Roman" w:hAnsi="Arial" w:cs="Arial"/>
+                <w:b/>
+                <w:color w:val="000000"/>
+                <w:lang w:eastAsia="en-PH"/>
+              </w:rPr>
+              <w:t>Ingredient</w:t>
+            </w:r>
+          </w:p>
+        </w:tc>
+        <w:tc>
+          <w:tcPr>
+            <w:tcW w:w="5228" w:type="dxa"/>
+          </w:tcPr>
+          <w:p>
+            <w:pPr>
+              <w:rPr>
+                <w:rFonts w:ascii="Arial" w:eastAsia="Times New Roman" w:hAnsi="Arial" w:cs="Arial"/>
+                <w:b/>
+                <w:color w:val="000000"/>
+                <w:lang w:eastAsia="en-PH"/>
+              </w:rPr>
+            </w:pPr>
+            <w:r>
+              <w:rPr>
+                <w:rFonts w:ascii="Arial" w:eastAsia="Times New Roman" w:hAnsi="Arial" w:cs="Arial"/>
+                <w:b/>
+                <w:color w:val="000000"/>
+                <w:lang w:eastAsia="en-PH"/>
+              </w:rPr>
+              <w:t>Number Required</w:t>
+            </w:r>
+          </w:p>
+        </w:tc>
+      </w:tr>
+      <w:tr>
+        <w:tc>
+          <w:tcPr>
+            <w:tcW w:w="5228" w:type="dxa"/>
+          </w:tcPr>
+          <w:p>
+            <w:pPr>
+              <w:rPr>
+                <w:rFonts w:ascii="Arial" w:eastAsia="Times New Roman" w:hAnsi="Arial" w:cs="Arial"/>
+                <w:color w:val="000000"/>
+                <w:lang w:eastAsia="en-PH"/>
+              </w:rPr>
+            </w:pPr>
+            <w:r>
+              <w:rPr>
+                <w:rFonts w:ascii="Arial" w:eastAsia="Times New Roman" w:hAnsi="Arial" w:cs="Arial"/>
+                <w:color w:val="000000"/>
+                <w:lang w:eastAsia="en-PH"/>
+              </w:rPr>
+              <w:t>Garlic</w:t>
+            </w:r>
+          </w:p>
+        </w:tc>
+        <w:tc>
+          <w:tcPr>
+            <w:tcW w:w="5228" w:type="dxa"/>
+          </w:tcPr>
+          <w:p>
+            <w:pPr>
+              <w:rPr>
+                <w:rFonts w:ascii="Arial" w:eastAsia="Times New Roman" w:hAnsi="Arial" w:cs="Arial"/>
+                <w:color w:val="000000"/>
+                <w:lang w:eastAsia="en-PH"/>
+              </w:rPr>
+            </w:pPr>
+            <w:r>
+              <w:rPr>
+                <w:rFonts w:ascii="Arial" w:eastAsia="Times New Roman" w:hAnsi="Arial" w:cs="Arial"/>
+                <w:color w:val="000000"/>
+                <w:lang w:eastAsia="en-PH"/>
+              </w:rPr>
+              <w:t>1</w:t>
+            </w:r>
+          </w:p>
+        </w:tc>
+      </w:tr>
+      <w:tr>
+        <w:tc>
+          <w:tcPr>
+            <w:tcW w:w="5228" w:type="dxa"/>
+          </w:tcPr>
+          <w:p>
+            <w:pPr>
+              <w:rPr>
+                <w:rFonts w:ascii="Arial" w:eastAsia="Times New Roman" w:hAnsi="Arial" w:cs="Arial"/>
+                <w:color w:val="000000"/>
+                <w:lang w:eastAsia="en-PH"/>
+              </w:rPr>
+            </w:pPr>
+            <w:r>
+              <w:rPr>
+                <w:rFonts w:ascii="Arial" w:eastAsia="Times New Roman" w:hAnsi="Arial" w:cs="Arial"/>
+                <w:color w:val="000000"/>
+                <w:lang w:eastAsia="en-PH"/>
+              </w:rPr>
+              <w:t>Olives</w:t>
+            </w:r>
+          </w:p>
+        </w:tc>
+        <w:tc>
+          <w:tcPr>
+            <w:tcW w:w="5228" w:type="dxa"/>
+          </w:tcPr>
+          <w:p>
+            <w:pPr>
+              <w:rPr>
+                <w:rFonts w:ascii="Arial" w:eastAsia="Times New Roman" w:hAnsi="Arial" w:cs="Arial"/>
+                <w:color w:val="000000"/>
+                <w:lang w:eastAsia="en-PH"/>
+              </w:rPr>
+            </w:pPr>
+            <w:r>
+              <w:rPr>
+                <w:rFonts w:ascii="Arial" w:eastAsia="Times New Roman" w:hAnsi="Arial" w:cs="Arial"/>
+                <w:color w:val="000000"/>
+                <w:lang w:eastAsia="en-PH"/>
+              </w:rPr>
+              <w:t>0</w:t>
+            </w:r>
+          </w:p>
+        </w:tc>
+      </w:tr>
+      <w:tr>
+        <w:tc>
+          <w:tcPr>
+            <w:tcW w:w="5228" w:type="dxa"/>
+          </w:tcPr>
+          <w:p>
+            <w:pPr>
+              <w:rPr>
+                <w:rFonts w:ascii="Arial" w:eastAsia="Times New Roman" w:hAnsi="Arial" w:cs="Arial"/>
+                <w:color w:val="000000"/>
+                <w:lang w:eastAsia="en-PH"/>
+              </w:rPr>
+            </w:pPr>
+            <w:r>
+              <w:rPr>
+                <w:rFonts w:ascii="Arial" w:eastAsia="Times New Roman" w:hAnsi="Arial" w:cs="Arial"/>
+                <w:color w:val="000000"/>
+                <w:lang w:eastAsia="en-PH"/>
+              </w:rPr>
+              <w:t>Mushrooms</w:t>
+            </w:r>
+          </w:p>
+        </w:tc>
+        <w:tc>
+          <w:tcPr>
+            <w:tcW w:w="5228" w:type="dxa"/>
+          </w:tcPr>
+          <w:p>
+            <w:pPr>
+              <w:rPr>
+                <w:rFonts w:ascii="Arial" w:eastAsia="Times New Roman" w:hAnsi="Arial" w:cs="Arial"/>
+                <w:color w:val="000000"/>
+                <w:lang w:eastAsia="en-PH"/>
+              </w:rPr>
+            </w:pPr>
+            <w:r>
+              <w:rPr>
+                <w:rFonts w:ascii="Arial" w:eastAsia="Times New Roman" w:hAnsi="Arial" w:cs="Arial"/>
+                <w:color w:val="000000"/>
+                <w:lang w:eastAsia="en-PH"/>
+              </w:rPr>
+              <w:t>4</w:t>
+            </w:r>
+          </w:p>
+        </w:tc>
+      </w:tr>
+      <w:tr>
+        <w:tc>
+          <w:tcPr>
+            <w:tcW w:w="5228" w:type="dxa"/>
+          </w:tcPr>
+          <w:p>
+            <w:pPr>
+              <w:rPr>
+                <w:rFonts w:ascii="Arial" w:eastAsia="Times New Roman" w:hAnsi="Arial" w:cs="Arial"/>
+                <w:color w:val="000000"/>
+                <w:lang w:eastAsia="en-PH"/>
+              </w:rPr>
+            </w:pPr>
+            <w:r>
+              <w:rPr>
+                <w:rFonts w:ascii="Arial" w:eastAsia="Times New Roman" w:hAnsi="Arial" w:cs="Arial"/>
+                <w:color w:val="000000"/>
+                <w:lang w:eastAsia="en-PH"/>
+              </w:rPr>
+              <w:t>Anchovies</w:t>
+            </w:r>
+          </w:p>
+        </w:tc>
+        <w:tc>
+          <w:tcPr>
+            <w:tcW w:w="5228" w:type="dxa"/>
+          </w:tcPr>
+          <w:p>
+            <w:pPr>
+              <w:rPr>
+                <w:rFonts w:ascii="Arial" w:eastAsia="Times New Roman" w:hAnsi="Arial" w:cs="Arial"/>
+                <w:color w:val="000000"/>
+                <w:lang w:eastAsia="en-PH"/>
+              </w:rPr>
+            </w:pPr>
+            <w:r>
+              <w:rPr>
+                <w:rFonts w:ascii="Arial" w:eastAsia="Times New Roman" w:hAnsi="Arial" w:cs="Arial"/>
+                <w:color w:val="000000"/>
+                <w:lang w:eastAsia="en-PH"/>
+              </w:rPr>
+              <w:t>0</w:t>
+            </w:r>
+          </w:p>
+        </w:tc>
+      </w:tr>
+    </w:tbl>
+    <w:p>
+      <w:pPr>
+        <w:rPr>
+          <w:rFonts w:ascii="Arial" w:eastAsia="Times New Roman" w:hAnsi="Arial" w:cs="Arial"/>
+          <w:color w:val="000000"/>
+          <w:lang w:eastAsia="en-PH"/>
+        </w:rPr>
+      </w:pPr>
+    </w:p>
+    <w:tbl>
+      <w:tblPr>
+        <w:tblStyle w:val="TableGrid"/>
+        <w:tblW w:w="0" w:type="auto"/>
+        <w:tblLook w:val="04A0" w:firstRow="1" w:lastRow="0" w:firstColumn="1" w:lastColumn="0" w:noHBand="0" w:noVBand="1"/>
+      </w:tblPr>
+      <w:tblGrid>
+        <w:gridCol w:w="5228"/>
+        <w:gridCol w:w="5228"/>
+      </w:tblGrid>
+      <w:tr>
+        <w:tc>
+          <w:tcPr>
+            <w:tcW w:w="10456" w:type="dxa"/>
+            <w:gridSpan w:val="2"/>
+          </w:tcPr>
+          <w:p>
+            <w:pPr>
+              <w:rPr>
+                <w:rFonts w:ascii="Arial" w:eastAsia="Times New Roman" w:hAnsi="Arial" w:cs="Arial"/>
+                <w:b/>
+                <w:color w:val="000000"/>
+                <w:lang w:eastAsia="en-PH"/>
+              </w:rPr>
+            </w:pPr>
+            <w:r>
+              <w:rPr>
+                <w:rFonts w:ascii="Arial" w:eastAsia="Times New Roman" w:hAnsi="Arial" w:cs="Arial"/>
+                <w:b/>
+                <w:color w:val="000000"/>
+                <w:lang w:eastAsia="en-PH"/>
+              </w:rPr>
+              <w:t>Anchovy</w:t>
+            </w:r>
+            <w:r>
+              <w:rPr>
+                <w:rFonts w:ascii="Arial" w:eastAsia="Times New Roman" w:hAnsi="Arial" w:cs="Arial"/>
+                <w:b/>
+                <w:color w:val="000000"/>
+                <w:lang w:eastAsia="en-PH"/>
+              </w:rPr>
+              <w:t xml:space="preserve"> Pizza</w:t>
+            </w:r>
+          </w:p>
+        </w:tc>
+      </w:tr>
+      <w:tr>
+        <w:tc>
+          <w:tcPr>
+            <w:tcW w:w="5228" w:type="dxa"/>
+          </w:tcPr>
+          <w:p>
+            <w:pPr>
+              <w:rPr>
+                <w:rFonts w:ascii="Arial" w:eastAsia="Times New Roman" w:hAnsi="Arial" w:cs="Arial"/>
+                <w:b/>
+                <w:color w:val="000000"/>
+                <w:lang w:eastAsia="en-PH"/>
+              </w:rPr>
+            </w:pPr>
+            <w:r>
+              <w:rPr>
+                <w:rFonts w:ascii="Arial" w:eastAsia="Times New Roman" w:hAnsi="Arial" w:cs="Arial"/>
+                <w:b/>
+                <w:color w:val="000000"/>
+                <w:lang w:eastAsia="en-PH"/>
+              </w:rPr>
+              <w:t>Ingredient</w:t>
+            </w:r>
+          </w:p>
+        </w:tc>
+        <w:tc>
+          <w:tcPr>
+            <w:tcW w:w="5228" w:type="dxa"/>
+          </w:tcPr>
+          <w:p>
+            <w:pPr>
+              <w:rPr>
+                <w:rFonts w:ascii="Arial" w:eastAsia="Times New Roman" w:hAnsi="Arial" w:cs="Arial"/>
+                <w:b/>
+                <w:color w:val="000000"/>
+                <w:lang w:eastAsia="en-PH"/>
+              </w:rPr>
+            </w:pPr>
+            <w:r>
+              <w:rPr>
+                <w:rFonts w:ascii="Arial" w:eastAsia="Times New Roman" w:hAnsi="Arial" w:cs="Arial"/>
+                <w:b/>
+                <w:color w:val="000000"/>
+                <w:lang w:eastAsia="en-PH"/>
+              </w:rPr>
+              <w:t>Number Required</w:t>
+            </w:r>
+          </w:p>
+        </w:tc>
+      </w:tr>
+      <w:tr>
+        <w:tc>
+          <w:tcPr>
+            <w:tcW w:w="5228" w:type="dxa"/>
+          </w:tcPr>
+          <w:p>
+            <w:pPr>
+              <w:rPr>
+                <w:rFonts w:ascii="Arial" w:eastAsia="Times New Roman" w:hAnsi="Arial" w:cs="Arial"/>
+                <w:color w:val="000000"/>
+                <w:lang w:eastAsia="en-PH"/>
+              </w:rPr>
+            </w:pPr>
+            <w:r>
+              <w:rPr>
+                <w:rFonts w:ascii="Arial" w:eastAsia="Times New Roman" w:hAnsi="Arial" w:cs="Arial"/>
+                <w:color w:val="000000"/>
+                <w:lang w:eastAsia="en-PH"/>
+              </w:rPr>
+              <w:t>Garlic</w:t>
+            </w:r>
+          </w:p>
+        </w:tc>
+        <w:tc>
+          <w:tcPr>
+            <w:tcW w:w="5228" w:type="dxa"/>
+          </w:tcPr>
+          <w:p>
+            <w:pPr>
+              <w:rPr>
+                <w:rFonts w:ascii="Arial" w:eastAsia="Times New Roman" w:hAnsi="Arial" w:cs="Arial"/>
+                <w:color w:val="000000"/>
+                <w:lang w:eastAsia="en-PH"/>
+              </w:rPr>
+            </w:pPr>
+            <w:r>
+              <w:rPr>
+                <w:rFonts w:ascii="Arial" w:eastAsia="Times New Roman" w:hAnsi="Arial" w:cs="Arial"/>
+                <w:color w:val="000000"/>
+                <w:lang w:eastAsia="en-PH"/>
+              </w:rPr>
+              <w:t>2</w:t>
+            </w:r>
+          </w:p>
+        </w:tc>
+      </w:tr>
+      <w:tr>
+        <w:tc>
+          <w:tcPr>
+            <w:tcW w:w="5228" w:type="dxa"/>
+          </w:tcPr>
+          <w:p>
+            <w:pPr>
+              <w:rPr>
+                <w:rFonts w:ascii="Arial" w:eastAsia="Times New Roman" w:hAnsi="Arial" w:cs="Arial"/>
+                <w:color w:val="000000"/>
+                <w:lang w:eastAsia="en-PH"/>
+              </w:rPr>
+            </w:pPr>
+            <w:r>
+              <w:rPr>
+                <w:rFonts w:ascii="Arial" w:eastAsia="Times New Roman" w:hAnsi="Arial" w:cs="Arial"/>
+                <w:color w:val="000000"/>
+                <w:lang w:eastAsia="en-PH"/>
+              </w:rPr>
+              <w:t>Olives</w:t>
+            </w:r>
+          </w:p>
+        </w:tc>
+        <w:tc>
+          <w:tcPr>
+            <w:tcW w:w="5228" w:type="dxa"/>
+          </w:tcPr>
+          <w:p>
+            <w:pPr>
+              <w:rPr>
+                <w:rFonts w:ascii="Arial" w:eastAsia="Times New Roman" w:hAnsi="Arial" w:cs="Arial"/>
+                <w:color w:val="000000"/>
+                <w:lang w:eastAsia="en-PH"/>
+              </w:rPr>
+            </w:pPr>
+            <w:r>
+              <w:rPr>
+                <w:rFonts w:ascii="Arial" w:eastAsia="Times New Roman" w:hAnsi="Arial" w:cs="Arial"/>
+                <w:color w:val="000000"/>
+                <w:lang w:eastAsia="en-PH"/>
+              </w:rPr>
+              <w:t>2</w:t>
+            </w:r>
+          </w:p>
+        </w:tc>
+      </w:tr>
+      <w:tr>
+        <w:tc>
+          <w:tcPr>
+            <w:tcW w:w="5228" w:type="dxa"/>
+          </w:tcPr>
+          <w:p>
+            <w:pPr>
+              <w:rPr>
+                <w:rFonts w:ascii="Arial" w:eastAsia="Times New Roman" w:hAnsi="Arial" w:cs="Arial"/>
+                <w:color w:val="000000"/>
+                <w:lang w:eastAsia="en-PH"/>
+              </w:rPr>
+            </w:pPr>
+            <w:r>
+              <w:rPr>
+                <w:rFonts w:ascii="Arial" w:eastAsia="Times New Roman" w:hAnsi="Arial" w:cs="Arial"/>
+                <w:color w:val="000000"/>
+                <w:lang w:eastAsia="en-PH"/>
+              </w:rPr>
+              <w:t>Mushrooms</w:t>
+            </w:r>
+          </w:p>
+        </w:tc>
+        <w:tc>
+          <w:tcPr>
+            <w:tcW w:w="5228" w:type="dxa"/>
+          </w:tcPr>
+          <w:p>
+            <w:pPr>
+              <w:rPr>
+                <w:rFonts w:ascii="Arial" w:eastAsia="Times New Roman" w:hAnsi="Arial" w:cs="Arial"/>
+                <w:color w:val="000000"/>
+                <w:lang w:eastAsia="en-PH"/>
+              </w:rPr>
+            </w:pPr>
+            <w:r>
+              <w:rPr>
+                <w:rFonts w:ascii="Arial" w:eastAsia="Times New Roman" w:hAnsi="Arial" w:cs="Arial"/>
+                <w:color w:val="000000"/>
+                <w:lang w:eastAsia="en-PH"/>
+              </w:rPr>
+              <w:t>0</w:t>
+            </w:r>
+          </w:p>
+        </w:tc>
+      </w:tr>
+      <w:tr>
+        <w:tc>
+          <w:tcPr>
+            <w:tcW w:w="5228" w:type="dxa"/>
+          </w:tcPr>
+          <w:p>
+            <w:pPr>
+              <w:rPr>
+                <w:rFonts w:ascii="Arial" w:eastAsia="Times New Roman" w:hAnsi="Arial" w:cs="Arial"/>
+                <w:color w:val="000000"/>
+                <w:lang w:eastAsia="en-PH"/>
+              </w:rPr>
+            </w:pPr>
+            <w:r>
+              <w:rPr>
+                <w:rFonts w:ascii="Arial" w:eastAsia="Times New Roman" w:hAnsi="Arial" w:cs="Arial"/>
+                <w:color w:val="000000"/>
+                <w:lang w:eastAsia="en-PH"/>
+              </w:rPr>
+              <w:t>Anchovies</w:t>
+            </w:r>
+          </w:p>
+        </w:tc>
+        <w:tc>
+          <w:tcPr>
+            <w:tcW w:w="5228" w:type="dxa"/>
+          </w:tcPr>
+          <w:p>
+            <w:pPr>
+              <w:rPr>
+                <w:rFonts w:ascii="Arial" w:eastAsia="Times New Roman" w:hAnsi="Arial" w:cs="Arial"/>
+                <w:color w:val="000000"/>
+                <w:lang w:eastAsia="en-PH"/>
+              </w:rPr>
+            </w:pPr>
+            <w:r>
+              <w:rPr>
+                <w:rFonts w:ascii="Arial" w:eastAsia="Times New Roman" w:hAnsi="Arial" w:cs="Arial"/>
+                <w:color w:val="000000"/>
+                <w:lang w:eastAsia="en-PH"/>
+              </w:rPr>
+              <w:t>3</w:t>
+            </w:r>
+          </w:p>
+        </w:tc>
+      </w:tr>
+    </w:tbl>
+    <w:p>
+      <w:pPr>
+        <w:rPr>
+          <w:rFonts w:ascii="Arial" w:eastAsia="Times New Roman" w:hAnsi="Arial" w:cs="Arial"/>
+          <w:color w:val="000000"/>
+          <w:lang w:eastAsia="en-PH"/>
+        </w:rPr>
+      </w:pPr>
+    </w:p>
+    <w:p>
+      <w:pPr>
+        <w:rPr>
+          <w:rFonts w:ascii="Arial" w:eastAsia="Times New Roman" w:hAnsi="Arial" w:cs="Arial"/>
+          <w:color w:val="000000"/>
+          <w:lang w:eastAsia="en-PH"/>
+        </w:rPr>
+      </w:pPr>
+      <w:r>
+        <w:rPr>
+          <w:rFonts w:ascii="Arial" w:eastAsia="Times New Roman" w:hAnsi="Arial" w:cs="Arial"/>
+          <w:color w:val="000000"/>
+          <w:lang w:eastAsia="en-PH"/>
+        </w:rPr>
+        <w:t>If the number of ingredients required to make a pizza is not met, the pizza cannot be made and the creation of other pizzas will have to wait.</w:t>
       </w:r>
       <w:bookmarkStart w:id="0" w:name="_GoBack"/>
       <w:bookmarkEnd w:id="0"/>
-      <w:r>
-        <w:rPr>
-          <w:rFonts w:ascii="Arial" w:eastAsia="Times New Roman" w:hAnsi="Arial" w:cs="Arial"/>
-          <w:color w:val="000000"/>
-          <w:lang w:eastAsia="en-PH"/>
-        </w:rPr>
-        <w:t>esRunnable</w:t>
+    </w:p>
+    <w:p>
+      <w:pPr>
+        <w:rPr>
+          <w:rFonts w:ascii="Arial" w:eastAsia="Times New Roman" w:hAnsi="Arial" w:cs="Arial"/>
+          <w:color w:val="000000"/>
+          <w:lang w:eastAsia="en-PH"/>
+        </w:rPr>
+      </w:pPr>
+    </w:p>
+    <w:p>
+      <w:pPr>
+        <w:rPr>
+          <w:rFonts w:ascii="Arial" w:eastAsia="Times New Roman" w:hAnsi="Arial" w:cs="Arial"/>
+          <w:color w:val="000000"/>
+          <w:lang w:eastAsia="en-PH"/>
+        </w:rPr>
+      </w:pPr>
+      <w:r>
+        <w:rPr>
+          <w:rFonts w:ascii="Arial" w:eastAsia="Times New Roman" w:hAnsi="Arial" w:cs="Arial"/>
+          <w:color w:val="000000"/>
+          <w:lang w:eastAsia="en-PH"/>
+        </w:rPr>
+        <w:t>The main program is</w:t>
+      </w:r>
+      <w:r>
+        <w:rPr>
+          <w:rFonts w:ascii="Arial" w:eastAsia="Times New Roman" w:hAnsi="Arial" w:cs="Arial"/>
+          <w:color w:val="000000"/>
+          <w:lang w:eastAsia="en-PH"/>
+        </w:rPr>
+        <w:t xml:space="preserve"> named Main.java. </w:t>
+      </w:r>
+      <w:r>
+        <w:rPr>
+          <w:rFonts w:ascii="Arial" w:eastAsia="Times New Roman" w:hAnsi="Arial" w:cs="Arial"/>
+          <w:color w:val="000000"/>
+          <w:lang w:eastAsia="en-PH"/>
+        </w:rPr>
+        <w:t xml:space="preserve">It has two types of Runnable objects that are run: </w:t>
+      </w:r>
+      <w:proofErr w:type="spellStart"/>
+      <w:r>
+        <w:rPr>
+          <w:rFonts w:ascii="Arial" w:eastAsia="Times New Roman" w:hAnsi="Arial" w:cs="Arial"/>
+          <w:color w:val="000000"/>
+          <w:lang w:eastAsia="en-PH"/>
+        </w:rPr>
+        <w:t>ReplenishSuppliesRunnable</w:t>
       </w:r>
       <w:proofErr w:type="spellEnd"/>
       <w:r>
@@ -968,6 +1893,22 @@
     <w:semiHidden/>
     <w:unhideWhenUsed/>
   </w:style>
+  <w:style w:type="table" w:styleId="TableGrid">
+    <w:name w:val="Table Grid"/>
+    <w:basedOn w:val="TableNormal"/>
+    <w:uiPriority w:val="39"/>
+    <w:rsid w:val="00714216"/>
+    <w:tblPr>
+      <w:tblBorders>
+        <w:top w:val="single" w:sz="4" w:space="0" w:color="auto"/>
+        <w:left w:val="single" w:sz="4" w:space="0" w:color="auto"/>
+        <w:bottom w:val="single" w:sz="4" w:space="0" w:color="auto"/>
+        <w:right w:val="single" w:sz="4" w:space="0" w:color="auto"/>
+        <w:insideH w:val="single" w:sz="4" w:space="0" w:color="auto"/>
+        <w:insideV w:val="single" w:sz="4" w:space="0" w:color="auto"/>
+      </w:tblBorders>
+    </w:tblPr>
+  </w:style>
 </w:styles>
 </file>
 

</xml_diff>